<commit_message>
modifiche art e aggiunta art
</commit_message>
<xml_diff>
--- a/articles/coriolanus_cecire.docx
+++ b/articles/coriolanus_cecire.docx
@@ -1262,12 +1262,32 @@
       </w:r>
     </w:p>
     <w:p>
-      <w:pPr>
-        <w:rPr>
-          <w:lang w:val="en-US"/>
-        </w:rPr>
-      </w:pPr>
       <w:hyperlink r:id="rId5" w:history="1">
+        <w:r>
+          <w:rPr>
+            <w:rStyle w:val="Collegamentoipertestuale"/>
+          </w:rPr>
+          <w:t>https://www.shakespeare.org.uk/explore-shakespeare/shakespedia/shakespeares-plays/coriolanus/</w:t>
+        </w:r>
+      </w:hyperlink>
+    </w:p>
+    <w:p>
+      <w:hyperlink r:id="rId6" w:history="1">
+        <w:r>
+          <w:rPr>
+            <w:rStyle w:val="Collegamentoipertestuale"/>
+          </w:rPr>
+          <w:t>https://en.wikipedia.org/wiki/Coriolanus</w:t>
+        </w:r>
+      </w:hyperlink>
+    </w:p>
+    <w:p>
+      <w:pPr>
+        <w:rPr>
+          <w:lang w:val="en-US"/>
+        </w:rPr>
+      </w:pPr>
+      <w:hyperlink r:id="rId7" w:history="1">
         <w:r>
           <w:rPr>
             <w:rStyle w:val="Collegamentoipertestuale"/>
@@ -1283,7 +1303,7 @@
           <w:lang w:val="en-US"/>
         </w:rPr>
       </w:pPr>
-      <w:hyperlink r:id="rId6" w:history="1">
+      <w:hyperlink r:id="rId8" w:history="1">
         <w:r>
           <w:rPr>
             <w:rStyle w:val="Collegamentoipertestuale"/>
@@ -1299,7 +1319,7 @@
           <w:lang w:val="en-US"/>
         </w:rPr>
       </w:pPr>
-      <w:hyperlink r:id="rId7" w:history="1">
+      <w:hyperlink r:id="rId9" w:history="1">
         <w:r>
           <w:rPr>
             <w:rStyle w:val="Collegamentoipertestuale"/>
@@ -1335,7 +1355,7 @@
         </w:rPr>
         <w:t xml:space="preserve"> - L.VII.C., CC BY-SA 3.0, </w:t>
       </w:r>
-      <w:hyperlink r:id="rId8" w:history="1">
+      <w:hyperlink r:id="rId10" w:history="1">
         <w:r>
           <w:rPr>
             <w:rStyle w:val="Collegamentoipertestuale"/>
@@ -1351,7 +1371,7 @@
           <w:lang w:val="en-US"/>
         </w:rPr>
       </w:pPr>
-      <w:hyperlink r:id="rId9" w:history="1">
+      <w:hyperlink r:id="rId11" w:history="1">
         <w:r>
           <w:rPr>
             <w:rStyle w:val="Collegamentoipertestuale"/>
@@ -1363,38 +1383,6 @@
     </w:p>
     <w:p>
       <w:pPr>
-        <w:rPr>
-          <w:lang w:val="en-US"/>
-        </w:rPr>
-      </w:pPr>
-      <w:hyperlink r:id="rId10" w:history="1">
-        <w:r>
-          <w:rPr>
-            <w:rStyle w:val="Collegamentoipertestuale"/>
-            <w:lang w:val="en-US"/>
-          </w:rPr>
-          <w:t>https://en.wikipedia.org/wiki/Coriolanus</w:t>
-        </w:r>
-      </w:hyperlink>
-    </w:p>
-    <w:p>
-      <w:pPr>
-        <w:rPr>
-          <w:lang w:val="en-US"/>
-        </w:rPr>
-      </w:pPr>
-      <w:hyperlink r:id="rId11" w:history="1">
-        <w:r>
-          <w:rPr>
-            <w:rStyle w:val="Collegamentoipertestuale"/>
-            <w:lang w:val="en-US"/>
-          </w:rPr>
-          <w:t>https://www.shakespeare.org.uk/explore-shakespeare/shakespedia/shakespeares-plays/coriolanus/</w:t>
-        </w:r>
-      </w:hyperlink>
-    </w:p>
-    <w:p>
-      <w:pPr>
         <w:pStyle w:val="Titolo2"/>
       </w:pPr>
       <w:r>
@@ -1414,7 +1402,13 @@
         <w:t xml:space="preserve"> (</w:t>
       </w:r>
       <w:r>
-        <w:t xml:space="preserve">3D model of Curia Iulia </w:t>
+        <w:t>3D model of Curia Iulia</w:t>
+      </w:r>
+      <w:r>
+        <w:t>:</w:t>
+      </w:r>
+      <w:r>
+        <w:t xml:space="preserve"> </w:t>
       </w:r>
       <w:r>
         <w:t xml:space="preserve">the </w:t>
@@ -1495,10 +1489,7 @@
         <w:t xml:space="preserve"> suppose</w:t>
       </w:r>
       <w:r>
-        <w:t xml:space="preserve"> </w:t>
-      </w:r>
-      <w:r>
-        <w:t xml:space="preserve">was </w:t>
+        <w:t xml:space="preserve"> was </w:t>
       </w:r>
       <w:proofErr w:type="spellStart"/>
       <w:r>
@@ -2677,6 +2668,7 @@
   <w:style w:type="character" w:default="1" w:styleId="Carpredefinitoparagrafo">
     <w:name w:val="Default Paragraph Font"/>
     <w:uiPriority w:val="1"/>
+    <w:semiHidden/>
     <w:unhideWhenUsed/>
   </w:style>
   <w:style w:type="table" w:default="1" w:styleId="Tabellanormale">

</xml_diff>